<commit_message>
working on excel sheet
</commit_message>
<xml_diff>
--- a/War Congress Data/House - Conflict/1093.Schakowsky.07.21.04.docx
+++ b/War Congress Data/House - Conflict/1093.Schakowsky.07.21.04.docx
@@ -2,37 +2,37 @@
 <file path=word/document.xml><?xml version="1.0" encoding="utf-8"?>
 <w:document xmlns:wpc="http://schemas.microsoft.com/office/word/2010/wordprocessingCanvas" xmlns:mc="http://schemas.openxmlformats.org/markup-compatibility/2006" xmlns:o="urn:schemas-microsoft-com:office:office" xmlns:r="http://schemas.openxmlformats.org/officeDocument/2006/relationships" xmlns:m="http://schemas.openxmlformats.org/officeDocument/2006/math" xmlns:v="urn:schemas-microsoft-com:vml" xmlns:wp14="http://schemas.microsoft.com/office/word/2010/wordprocessingDrawing" xmlns:wp="http://schemas.openxmlformats.org/drawingml/2006/wordprocessingDrawing" xmlns:w10="urn:schemas-microsoft-com:office:word" xmlns:w="http://schemas.openxmlformats.org/wordprocessingml/2006/main" xmlns:w14="http://schemas.microsoft.com/office/word/2010/wordml" xmlns:w15="http://schemas.microsoft.com/office/word/2012/wordml" xmlns:wpg="http://schemas.microsoft.com/office/word/2010/wordprocessingGroup" xmlns:wpi="http://schemas.microsoft.com/office/word/2010/wordprocessingInk" xmlns:wne="http://schemas.microsoft.com/office/word/2006/wordml" xmlns:wps="http://schemas.microsoft.com/office/word/2010/wordprocessingShape" mc:Ignorable="w14 w15 wp14">
   <w:body>
-    <w:p>
-      <w:pPr>
-        <w:spacing w:after="0" w:line="240" w:lineRule="auto"/>
-        <w:rPr>
-          <w:rFonts w:ascii="Times New Roman" w:eastAsia="Times New Roman" w:hAnsi="Times New Roman" w:cs="Times New Roman"/>
-          <w:sz w:val="16"/>
-          <w:szCs w:val="16"/>
-        </w:rPr>
-      </w:pPr>
-      <w:r>
-        <w:rPr>
-          <w:rFonts w:ascii="Times New Roman" w:eastAsia="Times New Roman" w:hAnsi="Times New Roman" w:cs="Times New Roman"/>
+    <w:p xmlns:wp14="http://schemas.microsoft.com/office/word/2010/wordml" wp14:textId="77777777">
+      <w:pPr>
+        <w:spacing w:after="0" w:line="240" w:lineRule="auto"/>
+        <w:rPr>
+          <w:rFonts w:ascii="Times New Roman" w:hAnsi="Times New Roman" w:eastAsia="Times New Roman" w:cs="Times New Roman"/>
+          <w:sz w:val="16"/>
+          <w:szCs w:val="16"/>
+        </w:rPr>
+      </w:pPr>
+      <w:r>
+        <w:rPr>
+          <w:rFonts w:ascii="Times New Roman" w:hAnsi="Times New Roman" w:eastAsia="Times New Roman" w:cs="Times New Roman"/>
           <w:sz w:val="16"/>
           <w:szCs w:val="16"/>
         </w:rPr>
         <w:t xml:space="preserve">Mr. Speaker, I </w:t>
       </w:r>
     </w:p>
-    <w:p>
-      <w:pPr>
-        <w:spacing w:after="0" w:line="240" w:lineRule="auto"/>
-        <w:rPr>
-          <w:rFonts w:ascii="Times New Roman" w:eastAsia="Times New Roman" w:hAnsi="Times New Roman" w:cs="Times New Roman"/>
-          <w:sz w:val="16"/>
-          <w:szCs w:val="16"/>
-        </w:rPr>
-      </w:pPr>
-      <w:proofErr w:type="gramStart"/>
-      <w:r>
-        <w:rPr>
-          <w:rFonts w:ascii="Times New Roman" w:eastAsia="Times New Roman" w:hAnsi="Times New Roman" w:cs="Times New Roman"/>
+    <w:p xmlns:wp14="http://schemas.microsoft.com/office/word/2010/wordml" wp14:textId="77777777">
+      <w:pPr>
+        <w:spacing w:after="0" w:line="240" w:lineRule="auto"/>
+        <w:rPr>
+          <w:rFonts w:ascii="Times New Roman" w:hAnsi="Times New Roman" w:eastAsia="Times New Roman" w:cs="Times New Roman"/>
+          <w:sz w:val="16"/>
+          <w:szCs w:val="16"/>
+        </w:rPr>
+      </w:pPr>
+      <w:proofErr w:type="gramStart"/>
+      <w:r>
+        <w:rPr>
+          <w:rFonts w:ascii="Times New Roman" w:hAnsi="Times New Roman" w:eastAsia="Times New Roman" w:cs="Times New Roman"/>
           <w:sz w:val="16"/>
           <w:szCs w:val="16"/>
         </w:rPr>
@@ -41,26 +41,26 @@
       <w:proofErr w:type="gramEnd"/>
       <w:r>
         <w:rPr>
-          <w:rFonts w:ascii="Times New Roman" w:eastAsia="Times New Roman" w:hAnsi="Times New Roman" w:cs="Times New Roman"/>
+          <w:rFonts w:ascii="Times New Roman" w:hAnsi="Times New Roman" w:eastAsia="Times New Roman" w:cs="Times New Roman"/>
           <w:sz w:val="16"/>
           <w:szCs w:val="16"/>
         </w:rPr>
         <w:t xml:space="preserve"> to the floor today with a sense of </w:t>
       </w:r>
     </w:p>
-    <w:p>
-      <w:pPr>
-        <w:spacing w:after="0" w:line="240" w:lineRule="auto"/>
-        <w:rPr>
-          <w:rFonts w:ascii="Times New Roman" w:eastAsia="Times New Roman" w:hAnsi="Times New Roman" w:cs="Times New Roman"/>
-          <w:sz w:val="16"/>
-          <w:szCs w:val="16"/>
-        </w:rPr>
-      </w:pPr>
-      <w:proofErr w:type="gramStart"/>
-      <w:r>
-        <w:rPr>
-          <w:rFonts w:ascii="Times New Roman" w:eastAsia="Times New Roman" w:hAnsi="Times New Roman" w:cs="Times New Roman"/>
+    <w:p xmlns:wp14="http://schemas.microsoft.com/office/word/2010/wordml" wp14:textId="77777777">
+      <w:pPr>
+        <w:spacing w:after="0" w:line="240" w:lineRule="auto"/>
+        <w:rPr>
+          <w:rFonts w:ascii="Times New Roman" w:hAnsi="Times New Roman" w:eastAsia="Times New Roman" w:cs="Times New Roman"/>
+          <w:sz w:val="16"/>
+          <w:szCs w:val="16"/>
+        </w:rPr>
+      </w:pPr>
+      <w:proofErr w:type="gramStart"/>
+      <w:r>
+        <w:rPr>
+          <w:rFonts w:ascii="Times New Roman" w:hAnsi="Times New Roman" w:eastAsia="Times New Roman" w:cs="Times New Roman"/>
           <w:sz w:val="16"/>
           <w:szCs w:val="16"/>
         </w:rPr>
@@ -69,26 +69,26 @@
       <w:proofErr w:type="gramEnd"/>
       <w:r>
         <w:rPr>
-          <w:rFonts w:ascii="Times New Roman" w:eastAsia="Times New Roman" w:hAnsi="Times New Roman" w:cs="Times New Roman"/>
+          <w:rFonts w:ascii="Times New Roman" w:hAnsi="Times New Roman" w:eastAsia="Times New Roman" w:cs="Times New Roman"/>
           <w:sz w:val="16"/>
           <w:szCs w:val="16"/>
         </w:rPr>
         <w:t xml:space="preserve"> to call on my colleagues to act </w:t>
       </w:r>
     </w:p>
-    <w:p>
-      <w:pPr>
-        <w:spacing w:after="0" w:line="240" w:lineRule="auto"/>
-        <w:rPr>
-          <w:rFonts w:ascii="Times New Roman" w:eastAsia="Times New Roman" w:hAnsi="Times New Roman" w:cs="Times New Roman"/>
-          <w:sz w:val="16"/>
-          <w:szCs w:val="16"/>
-        </w:rPr>
-      </w:pPr>
-      <w:proofErr w:type="gramStart"/>
-      <w:r>
-        <w:rPr>
-          <w:rFonts w:ascii="Times New Roman" w:eastAsia="Times New Roman" w:hAnsi="Times New Roman" w:cs="Times New Roman"/>
+    <w:p xmlns:wp14="http://schemas.microsoft.com/office/word/2010/wordml" wp14:textId="77777777">
+      <w:pPr>
+        <w:spacing w:after="0" w:line="240" w:lineRule="auto"/>
+        <w:rPr>
+          <w:rFonts w:ascii="Times New Roman" w:hAnsi="Times New Roman" w:eastAsia="Times New Roman" w:cs="Times New Roman"/>
+          <w:sz w:val="16"/>
+          <w:szCs w:val="16"/>
+        </w:rPr>
+      </w:pPr>
+      <w:proofErr w:type="gramStart"/>
+      <w:r>
+        <w:rPr>
+          <w:rFonts w:ascii="Times New Roman" w:hAnsi="Times New Roman" w:eastAsia="Times New Roman" w:cs="Times New Roman"/>
           <w:sz w:val="16"/>
           <w:szCs w:val="16"/>
         </w:rPr>
@@ -97,26 +97,26 @@
       <w:proofErr w:type="gramEnd"/>
       <w:r>
         <w:rPr>
-          <w:rFonts w:ascii="Times New Roman" w:eastAsia="Times New Roman" w:hAnsi="Times New Roman" w:cs="Times New Roman"/>
+          <w:rFonts w:ascii="Times New Roman" w:hAnsi="Times New Roman" w:eastAsia="Times New Roman" w:cs="Times New Roman"/>
           <w:sz w:val="16"/>
           <w:szCs w:val="16"/>
         </w:rPr>
         <w:t xml:space="preserve">, before we adjourn, upon the crisis </w:t>
       </w:r>
     </w:p>
-    <w:p>
-      <w:pPr>
-        <w:spacing w:after="0" w:line="240" w:lineRule="auto"/>
-        <w:rPr>
-          <w:rFonts w:ascii="Times New Roman" w:eastAsia="Times New Roman" w:hAnsi="Times New Roman" w:cs="Times New Roman"/>
-          <w:sz w:val="16"/>
-          <w:szCs w:val="16"/>
-        </w:rPr>
-      </w:pPr>
-      <w:proofErr w:type="gramStart"/>
-      <w:r>
-        <w:rPr>
-          <w:rFonts w:ascii="Times New Roman" w:eastAsia="Times New Roman" w:hAnsi="Times New Roman" w:cs="Times New Roman"/>
+    <w:p xmlns:wp14="http://schemas.microsoft.com/office/word/2010/wordml" wp14:textId="77777777">
+      <w:pPr>
+        <w:spacing w:after="0" w:line="240" w:lineRule="auto"/>
+        <w:rPr>
+          <w:rFonts w:ascii="Times New Roman" w:hAnsi="Times New Roman" w:eastAsia="Times New Roman" w:cs="Times New Roman"/>
+          <w:sz w:val="16"/>
+          <w:szCs w:val="16"/>
+        </w:rPr>
+      </w:pPr>
+      <w:proofErr w:type="gramStart"/>
+      <w:r>
+        <w:rPr>
+          <w:rFonts w:ascii="Times New Roman" w:hAnsi="Times New Roman" w:eastAsia="Times New Roman" w:cs="Times New Roman"/>
           <w:sz w:val="16"/>
           <w:szCs w:val="16"/>
         </w:rPr>
@@ -125,26 +125,26 @@
       <w:proofErr w:type="gramEnd"/>
       <w:r>
         <w:rPr>
-          <w:rFonts w:ascii="Times New Roman" w:eastAsia="Times New Roman" w:hAnsi="Times New Roman" w:cs="Times New Roman"/>
+          <w:rFonts w:ascii="Times New Roman" w:hAnsi="Times New Roman" w:eastAsia="Times New Roman" w:cs="Times New Roman"/>
           <w:sz w:val="16"/>
           <w:szCs w:val="16"/>
         </w:rPr>
         <w:t xml:space="preserve"> is developing more and worsening </w:t>
       </w:r>
     </w:p>
-    <w:p>
-      <w:pPr>
-        <w:spacing w:after="0" w:line="240" w:lineRule="auto"/>
-        <w:rPr>
-          <w:rFonts w:ascii="Times New Roman" w:eastAsia="Times New Roman" w:hAnsi="Times New Roman" w:cs="Times New Roman"/>
-          <w:sz w:val="16"/>
-          <w:szCs w:val="16"/>
-        </w:rPr>
-      </w:pPr>
-      <w:proofErr w:type="gramStart"/>
-      <w:r>
-        <w:rPr>
-          <w:rFonts w:ascii="Times New Roman" w:eastAsia="Times New Roman" w:hAnsi="Times New Roman" w:cs="Times New Roman"/>
+    <w:p xmlns:wp14="http://schemas.microsoft.com/office/word/2010/wordml" wp14:textId="77777777">
+      <w:pPr>
+        <w:spacing w:after="0" w:line="240" w:lineRule="auto"/>
+        <w:rPr>
+          <w:rFonts w:ascii="Times New Roman" w:hAnsi="Times New Roman" w:eastAsia="Times New Roman" w:cs="Times New Roman"/>
+          <w:sz w:val="16"/>
+          <w:szCs w:val="16"/>
+        </w:rPr>
+      </w:pPr>
+      <w:proofErr w:type="gramStart"/>
+      <w:r>
+        <w:rPr>
+          <w:rFonts w:ascii="Times New Roman" w:hAnsi="Times New Roman" w:eastAsia="Times New Roman" w:cs="Times New Roman"/>
           <w:sz w:val="16"/>
           <w:szCs w:val="16"/>
         </w:rPr>
@@ -153,44 +153,44 @@
       <w:proofErr w:type="gramEnd"/>
       <w:r>
         <w:rPr>
-          <w:rFonts w:ascii="Times New Roman" w:eastAsia="Times New Roman" w:hAnsi="Times New Roman" w:cs="Times New Roman"/>
+          <w:rFonts w:ascii="Times New Roman" w:hAnsi="Times New Roman" w:eastAsia="Times New Roman" w:cs="Times New Roman"/>
           <w:sz w:val="16"/>
           <w:szCs w:val="16"/>
         </w:rPr>
         <w:t xml:space="preserve"> day in the Sudan. </w:t>
       </w:r>
     </w:p>
-    <w:p>
-      <w:pPr>
-        <w:spacing w:after="0" w:line="240" w:lineRule="auto"/>
-        <w:rPr>
-          <w:rFonts w:ascii="Times New Roman" w:eastAsia="Times New Roman" w:hAnsi="Times New Roman" w:cs="Times New Roman"/>
-          <w:sz w:val="16"/>
-          <w:szCs w:val="16"/>
-        </w:rPr>
-      </w:pPr>
-      <w:r>
-        <w:rPr>
-          <w:rFonts w:ascii="Times New Roman" w:eastAsia="Times New Roman" w:hAnsi="Times New Roman" w:cs="Times New Roman"/>
+    <w:p xmlns:wp14="http://schemas.microsoft.com/office/word/2010/wordml" wp14:textId="77777777">
+      <w:pPr>
+        <w:spacing w:after="0" w:line="240" w:lineRule="auto"/>
+        <w:rPr>
+          <w:rFonts w:ascii="Times New Roman" w:hAnsi="Times New Roman" w:eastAsia="Times New Roman" w:cs="Times New Roman"/>
+          <w:sz w:val="16"/>
+          <w:szCs w:val="16"/>
+        </w:rPr>
+      </w:pPr>
+      <w:r>
+        <w:rPr>
+          <w:rFonts w:ascii="Times New Roman" w:hAnsi="Times New Roman" w:eastAsia="Times New Roman" w:cs="Times New Roman"/>
           <w:sz w:val="16"/>
           <w:szCs w:val="16"/>
         </w:rPr>
         <w:t xml:space="preserve">Over 1 million Sudanese have been </w:t>
       </w:r>
     </w:p>
-    <w:p>
-      <w:pPr>
-        <w:spacing w:after="0" w:line="240" w:lineRule="auto"/>
-        <w:rPr>
-          <w:rFonts w:ascii="Times New Roman" w:eastAsia="Times New Roman" w:hAnsi="Times New Roman" w:cs="Times New Roman"/>
-          <w:sz w:val="16"/>
-          <w:szCs w:val="16"/>
-        </w:rPr>
-      </w:pPr>
-      <w:proofErr w:type="gramStart"/>
-      <w:r>
-        <w:rPr>
-          <w:rFonts w:ascii="Times New Roman" w:eastAsia="Times New Roman" w:hAnsi="Times New Roman" w:cs="Times New Roman"/>
+    <w:p xmlns:wp14="http://schemas.microsoft.com/office/word/2010/wordml" wp14:textId="77777777">
+      <w:pPr>
+        <w:spacing w:after="0" w:line="240" w:lineRule="auto"/>
+        <w:rPr>
+          <w:rFonts w:ascii="Times New Roman" w:hAnsi="Times New Roman" w:eastAsia="Times New Roman" w:cs="Times New Roman"/>
+          <w:sz w:val="16"/>
+          <w:szCs w:val="16"/>
+        </w:rPr>
+      </w:pPr>
+      <w:proofErr w:type="gramStart"/>
+      <w:r>
+        <w:rPr>
+          <w:rFonts w:ascii="Times New Roman" w:hAnsi="Times New Roman" w:eastAsia="Times New Roman" w:cs="Times New Roman"/>
           <w:sz w:val="16"/>
           <w:szCs w:val="16"/>
         </w:rPr>
@@ -199,26 +199,26 @@
       <w:proofErr w:type="gramEnd"/>
       <w:r>
         <w:rPr>
-          <w:rFonts w:ascii="Times New Roman" w:eastAsia="Times New Roman" w:hAnsi="Times New Roman" w:cs="Times New Roman"/>
+          <w:rFonts w:ascii="Times New Roman" w:hAnsi="Times New Roman" w:eastAsia="Times New Roman" w:cs="Times New Roman"/>
           <w:sz w:val="16"/>
           <w:szCs w:val="16"/>
         </w:rPr>
         <w:t xml:space="preserve"> and 30,000 have been killed so </w:t>
       </w:r>
     </w:p>
-    <w:p>
-      <w:pPr>
-        <w:spacing w:after="0" w:line="240" w:lineRule="auto"/>
-        <w:rPr>
-          <w:rFonts w:ascii="Times New Roman" w:eastAsia="Times New Roman" w:hAnsi="Times New Roman" w:cs="Times New Roman"/>
-          <w:sz w:val="16"/>
-          <w:szCs w:val="16"/>
-        </w:rPr>
-      </w:pPr>
-      <w:proofErr w:type="gramStart"/>
-      <w:r>
-        <w:rPr>
-          <w:rFonts w:ascii="Times New Roman" w:eastAsia="Times New Roman" w:hAnsi="Times New Roman" w:cs="Times New Roman"/>
+    <w:p xmlns:wp14="http://schemas.microsoft.com/office/word/2010/wordml" wp14:textId="77777777">
+      <w:pPr>
+        <w:spacing w:after="0" w:line="240" w:lineRule="auto"/>
+        <w:rPr>
+          <w:rFonts w:ascii="Times New Roman" w:hAnsi="Times New Roman" w:eastAsia="Times New Roman" w:cs="Times New Roman"/>
+          <w:sz w:val="16"/>
+          <w:szCs w:val="16"/>
+        </w:rPr>
+      </w:pPr>
+      <w:proofErr w:type="gramStart"/>
+      <w:r>
+        <w:rPr>
+          <w:rFonts w:ascii="Times New Roman" w:hAnsi="Times New Roman" w:eastAsia="Times New Roman" w:cs="Times New Roman"/>
           <w:sz w:val="16"/>
           <w:szCs w:val="16"/>
         </w:rPr>
@@ -227,26 +227,26 @@
       <w:proofErr w:type="gramEnd"/>
       <w:r>
         <w:rPr>
-          <w:rFonts w:ascii="Times New Roman" w:eastAsia="Times New Roman" w:hAnsi="Times New Roman" w:cs="Times New Roman"/>
+          <w:rFonts w:ascii="Times New Roman" w:hAnsi="Times New Roman" w:eastAsia="Times New Roman" w:cs="Times New Roman"/>
           <w:sz w:val="16"/>
           <w:szCs w:val="16"/>
         </w:rPr>
         <w:t xml:space="preserve"> in Darfur, and we understand that a </w:t>
       </w:r>
     </w:p>
-    <w:p>
-      <w:pPr>
-        <w:spacing w:after="0" w:line="240" w:lineRule="auto"/>
-        <w:rPr>
-          <w:rFonts w:ascii="Times New Roman" w:eastAsia="Times New Roman" w:hAnsi="Times New Roman" w:cs="Times New Roman"/>
-          <w:sz w:val="16"/>
-          <w:szCs w:val="16"/>
-        </w:rPr>
-      </w:pPr>
-      <w:proofErr w:type="gramStart"/>
-      <w:r>
-        <w:rPr>
-          <w:rFonts w:ascii="Times New Roman" w:eastAsia="Times New Roman" w:hAnsi="Times New Roman" w:cs="Times New Roman"/>
+    <w:p xmlns:wp14="http://schemas.microsoft.com/office/word/2010/wordml" wp14:textId="77777777">
+      <w:pPr>
+        <w:spacing w:after="0" w:line="240" w:lineRule="auto"/>
+        <w:rPr>
+          <w:rFonts w:ascii="Times New Roman" w:hAnsi="Times New Roman" w:eastAsia="Times New Roman" w:cs="Times New Roman"/>
+          <w:sz w:val="16"/>
+          <w:szCs w:val="16"/>
+        </w:rPr>
+      </w:pPr>
+      <w:proofErr w:type="gramStart"/>
+      <w:r>
+        <w:rPr>
+          <w:rFonts w:ascii="Times New Roman" w:hAnsi="Times New Roman" w:eastAsia="Times New Roman" w:cs="Times New Roman"/>
           <w:sz w:val="16"/>
           <w:szCs w:val="16"/>
         </w:rPr>
@@ -255,26 +255,26 @@
       <w:proofErr w:type="gramEnd"/>
       <w:r>
         <w:rPr>
-          <w:rFonts w:ascii="Times New Roman" w:eastAsia="Times New Roman" w:hAnsi="Times New Roman" w:cs="Times New Roman"/>
+          <w:rFonts w:ascii="Times New Roman" w:hAnsi="Times New Roman" w:eastAsia="Times New Roman" w:cs="Times New Roman"/>
           <w:sz w:val="16"/>
           <w:szCs w:val="16"/>
         </w:rPr>
         <w:t xml:space="preserve"> of 1,000 people a day are </w:t>
       </w:r>
     </w:p>
-    <w:p>
-      <w:pPr>
-        <w:spacing w:after="0" w:line="240" w:lineRule="auto"/>
-        <w:rPr>
-          <w:rFonts w:ascii="Times New Roman" w:eastAsia="Times New Roman" w:hAnsi="Times New Roman" w:cs="Times New Roman"/>
-          <w:sz w:val="16"/>
-          <w:szCs w:val="16"/>
-        </w:rPr>
-      </w:pPr>
-      <w:proofErr w:type="gramStart"/>
-      <w:r>
-        <w:rPr>
-          <w:rFonts w:ascii="Times New Roman" w:eastAsia="Times New Roman" w:hAnsi="Times New Roman" w:cs="Times New Roman"/>
+    <w:p xmlns:wp14="http://schemas.microsoft.com/office/word/2010/wordml" wp14:textId="77777777">
+      <w:pPr>
+        <w:spacing w:after="0" w:line="240" w:lineRule="auto"/>
+        <w:rPr>
+          <w:rFonts w:ascii="Times New Roman" w:hAnsi="Times New Roman" w:eastAsia="Times New Roman" w:cs="Times New Roman"/>
+          <w:sz w:val="16"/>
+          <w:szCs w:val="16"/>
+        </w:rPr>
+      </w:pPr>
+      <w:proofErr w:type="gramStart"/>
+      <w:r>
+        <w:rPr>
+          <w:rFonts w:ascii="Times New Roman" w:hAnsi="Times New Roman" w:eastAsia="Times New Roman" w:cs="Times New Roman"/>
           <w:sz w:val="16"/>
           <w:szCs w:val="16"/>
         </w:rPr>
@@ -283,26 +283,26 @@
       <w:proofErr w:type="gramEnd"/>
       <w:r>
         <w:rPr>
-          <w:rFonts w:ascii="Times New Roman" w:eastAsia="Times New Roman" w:hAnsi="Times New Roman" w:cs="Times New Roman"/>
+          <w:rFonts w:ascii="Times New Roman" w:hAnsi="Times New Roman" w:eastAsia="Times New Roman" w:cs="Times New Roman"/>
           <w:sz w:val="16"/>
           <w:szCs w:val="16"/>
         </w:rPr>
         <w:t xml:space="preserve">, being killed. Women and girls </w:t>
       </w:r>
     </w:p>
-    <w:p>
-      <w:pPr>
-        <w:spacing w:after="0" w:line="240" w:lineRule="auto"/>
-        <w:rPr>
-          <w:rFonts w:ascii="Times New Roman" w:eastAsia="Times New Roman" w:hAnsi="Times New Roman" w:cs="Times New Roman"/>
-          <w:sz w:val="16"/>
-          <w:szCs w:val="16"/>
-        </w:rPr>
-      </w:pPr>
-      <w:proofErr w:type="gramStart"/>
-      <w:r>
-        <w:rPr>
-          <w:rFonts w:ascii="Times New Roman" w:eastAsia="Times New Roman" w:hAnsi="Times New Roman" w:cs="Times New Roman"/>
+    <w:p xmlns:wp14="http://schemas.microsoft.com/office/word/2010/wordml" wp14:textId="77777777">
+      <w:pPr>
+        <w:spacing w:after="0" w:line="240" w:lineRule="auto"/>
+        <w:rPr>
+          <w:rFonts w:ascii="Times New Roman" w:hAnsi="Times New Roman" w:eastAsia="Times New Roman" w:cs="Times New Roman"/>
+          <w:sz w:val="16"/>
+          <w:szCs w:val="16"/>
+        </w:rPr>
+      </w:pPr>
+      <w:proofErr w:type="gramStart"/>
+      <w:r>
+        <w:rPr>
+          <w:rFonts w:ascii="Times New Roman" w:hAnsi="Times New Roman" w:eastAsia="Times New Roman" w:cs="Times New Roman"/>
           <w:sz w:val="16"/>
           <w:szCs w:val="16"/>
         </w:rPr>
@@ -311,26 +311,26 @@
       <w:proofErr w:type="gramEnd"/>
       <w:r>
         <w:rPr>
-          <w:rFonts w:ascii="Times New Roman" w:eastAsia="Times New Roman" w:hAnsi="Times New Roman" w:cs="Times New Roman"/>
+          <w:rFonts w:ascii="Times New Roman" w:hAnsi="Times New Roman" w:eastAsia="Times New Roman" w:cs="Times New Roman"/>
           <w:sz w:val="16"/>
           <w:szCs w:val="16"/>
         </w:rPr>
         <w:t xml:space="preserve"> being systematically raped and </w:t>
       </w:r>
     </w:p>
-    <w:p>
-      <w:pPr>
-        <w:spacing w:after="0" w:line="240" w:lineRule="auto"/>
-        <w:rPr>
-          <w:rFonts w:ascii="Times New Roman" w:eastAsia="Times New Roman" w:hAnsi="Times New Roman" w:cs="Times New Roman"/>
-          <w:sz w:val="16"/>
-          <w:szCs w:val="16"/>
-        </w:rPr>
-      </w:pPr>
-      <w:proofErr w:type="gramStart"/>
-      <w:r>
-        <w:rPr>
-          <w:rFonts w:ascii="Times New Roman" w:eastAsia="Times New Roman" w:hAnsi="Times New Roman" w:cs="Times New Roman"/>
+    <w:p xmlns:wp14="http://schemas.microsoft.com/office/word/2010/wordml" wp14:textId="77777777">
+      <w:pPr>
+        <w:spacing w:after="0" w:line="240" w:lineRule="auto"/>
+        <w:rPr>
+          <w:rFonts w:ascii="Times New Roman" w:hAnsi="Times New Roman" w:eastAsia="Times New Roman" w:cs="Times New Roman"/>
+          <w:sz w:val="16"/>
+          <w:szCs w:val="16"/>
+        </w:rPr>
+      </w:pPr>
+      <w:proofErr w:type="gramStart"/>
+      <w:r>
+        <w:rPr>
+          <w:rFonts w:ascii="Times New Roman" w:hAnsi="Times New Roman" w:eastAsia="Times New Roman" w:cs="Times New Roman"/>
           <w:sz w:val="16"/>
           <w:szCs w:val="16"/>
         </w:rPr>
@@ -339,26 +339,26 @@
       <w:proofErr w:type="gramEnd"/>
       <w:r>
         <w:rPr>
-          <w:rFonts w:ascii="Times New Roman" w:eastAsia="Times New Roman" w:hAnsi="Times New Roman" w:cs="Times New Roman"/>
+          <w:rFonts w:ascii="Times New Roman" w:hAnsi="Times New Roman" w:eastAsia="Times New Roman" w:cs="Times New Roman"/>
           <w:sz w:val="16"/>
           <w:szCs w:val="16"/>
         </w:rPr>
         <w:t xml:space="preserve"> by thugs who have been re-</w:t>
       </w:r>
     </w:p>
-    <w:p>
-      <w:pPr>
-        <w:spacing w:after="0" w:line="240" w:lineRule="auto"/>
-        <w:rPr>
-          <w:rFonts w:ascii="Times New Roman" w:eastAsia="Times New Roman" w:hAnsi="Times New Roman" w:cs="Times New Roman"/>
-          <w:sz w:val="16"/>
-          <w:szCs w:val="16"/>
-        </w:rPr>
-      </w:pPr>
-      <w:proofErr w:type="gramStart"/>
-      <w:r>
-        <w:rPr>
-          <w:rFonts w:ascii="Times New Roman" w:eastAsia="Times New Roman" w:hAnsi="Times New Roman" w:cs="Times New Roman"/>
+    <w:p xmlns:wp14="http://schemas.microsoft.com/office/word/2010/wordml" wp14:textId="77777777">
+      <w:pPr>
+        <w:spacing w:after="0" w:line="240" w:lineRule="auto"/>
+        <w:rPr>
+          <w:rFonts w:ascii="Times New Roman" w:hAnsi="Times New Roman" w:eastAsia="Times New Roman" w:cs="Times New Roman"/>
+          <w:sz w:val="16"/>
+          <w:szCs w:val="16"/>
+        </w:rPr>
+      </w:pPr>
+      <w:proofErr w:type="gramStart"/>
+      <w:r>
+        <w:rPr>
+          <w:rFonts w:ascii="Times New Roman" w:hAnsi="Times New Roman" w:eastAsia="Times New Roman" w:cs="Times New Roman"/>
           <w:sz w:val="16"/>
           <w:szCs w:val="16"/>
         </w:rPr>
@@ -367,26 +367,26 @@
       <w:proofErr w:type="gramEnd"/>
       <w:r>
         <w:rPr>
-          <w:rFonts w:ascii="Times New Roman" w:eastAsia="Times New Roman" w:hAnsi="Times New Roman" w:cs="Times New Roman"/>
+          <w:rFonts w:ascii="Times New Roman" w:hAnsi="Times New Roman" w:eastAsia="Times New Roman" w:cs="Times New Roman"/>
           <w:sz w:val="16"/>
           <w:szCs w:val="16"/>
         </w:rPr>
         <w:t xml:space="preserve"> to sing with glee as they inflict </w:t>
       </w:r>
     </w:p>
-    <w:p>
-      <w:pPr>
-        <w:spacing w:after="0" w:line="240" w:lineRule="auto"/>
-        <w:rPr>
-          <w:rFonts w:ascii="Times New Roman" w:eastAsia="Times New Roman" w:hAnsi="Times New Roman" w:cs="Times New Roman"/>
-          <w:sz w:val="16"/>
-          <w:szCs w:val="16"/>
-        </w:rPr>
-      </w:pPr>
-      <w:proofErr w:type="gramStart"/>
-      <w:r>
-        <w:rPr>
-          <w:rFonts w:ascii="Times New Roman" w:eastAsia="Times New Roman" w:hAnsi="Times New Roman" w:cs="Times New Roman"/>
+    <w:p xmlns:wp14="http://schemas.microsoft.com/office/word/2010/wordml" wp14:textId="77777777">
+      <w:pPr>
+        <w:spacing w:after="0" w:line="240" w:lineRule="auto"/>
+        <w:rPr>
+          <w:rFonts w:ascii="Times New Roman" w:hAnsi="Times New Roman" w:eastAsia="Times New Roman" w:cs="Times New Roman"/>
+          <w:sz w:val="16"/>
+          <w:szCs w:val="16"/>
+        </w:rPr>
+      </w:pPr>
+      <w:proofErr w:type="gramStart"/>
+      <w:r>
+        <w:rPr>
+          <w:rFonts w:ascii="Times New Roman" w:hAnsi="Times New Roman" w:eastAsia="Times New Roman" w:cs="Times New Roman"/>
           <w:sz w:val="16"/>
           <w:szCs w:val="16"/>
         </w:rPr>
@@ -395,80 +395,80 @@
       <w:proofErr w:type="gramEnd"/>
       <w:r>
         <w:rPr>
-          <w:rFonts w:ascii="Times New Roman" w:eastAsia="Times New Roman" w:hAnsi="Times New Roman" w:cs="Times New Roman"/>
+          <w:rFonts w:ascii="Times New Roman" w:hAnsi="Times New Roman" w:eastAsia="Times New Roman" w:cs="Times New Roman"/>
           <w:sz w:val="16"/>
           <w:szCs w:val="16"/>
         </w:rPr>
         <w:t xml:space="preserve"> and humiliation beyond belief. </w:t>
       </w:r>
     </w:p>
-    <w:p>
-      <w:pPr>
-        <w:spacing w:after="0" w:line="240" w:lineRule="auto"/>
-        <w:rPr>
-          <w:rFonts w:ascii="Times New Roman" w:eastAsia="Times New Roman" w:hAnsi="Times New Roman" w:cs="Times New Roman"/>
-          <w:sz w:val="16"/>
-          <w:szCs w:val="16"/>
-        </w:rPr>
-      </w:pPr>
-      <w:r>
-        <w:rPr>
-          <w:rFonts w:ascii="Times New Roman" w:eastAsia="Times New Roman" w:hAnsi="Times New Roman" w:cs="Times New Roman"/>
+    <w:p xmlns:wp14="http://schemas.microsoft.com/office/word/2010/wordml" wp14:textId="77777777">
+      <w:pPr>
+        <w:spacing w:after="0" w:line="240" w:lineRule="auto"/>
+        <w:rPr>
+          <w:rFonts w:ascii="Times New Roman" w:hAnsi="Times New Roman" w:eastAsia="Times New Roman" w:cs="Times New Roman"/>
+          <w:sz w:val="16"/>
+          <w:szCs w:val="16"/>
+        </w:rPr>
+      </w:pPr>
+      <w:r>
+        <w:rPr>
+          <w:rFonts w:ascii="Times New Roman" w:hAnsi="Times New Roman" w:eastAsia="Times New Roman" w:cs="Times New Roman"/>
           <w:sz w:val="16"/>
           <w:szCs w:val="16"/>
         </w:rPr>
         <w:t xml:space="preserve">I stand here today not only as a </w:t>
       </w:r>
     </w:p>
-    <w:p>
-      <w:pPr>
-        <w:spacing w:after="0" w:line="240" w:lineRule="auto"/>
-        <w:rPr>
-          <w:rFonts w:ascii="Times New Roman" w:eastAsia="Times New Roman" w:hAnsi="Times New Roman" w:cs="Times New Roman"/>
-          <w:sz w:val="16"/>
-          <w:szCs w:val="16"/>
-        </w:rPr>
-      </w:pPr>
-      <w:r>
-        <w:rPr>
-          <w:rFonts w:ascii="Times New Roman" w:eastAsia="Times New Roman" w:hAnsi="Times New Roman" w:cs="Times New Roman"/>
+    <w:p xmlns:wp14="http://schemas.microsoft.com/office/word/2010/wordml" wp14:textId="77777777">
+      <w:pPr>
+        <w:spacing w:after="0" w:line="240" w:lineRule="auto"/>
+        <w:rPr>
+          <w:rFonts w:ascii="Times New Roman" w:hAnsi="Times New Roman" w:eastAsia="Times New Roman" w:cs="Times New Roman"/>
+          <w:sz w:val="16"/>
+          <w:szCs w:val="16"/>
+        </w:rPr>
+      </w:pPr>
+      <w:r>
+        <w:rPr>
+          <w:rFonts w:ascii="Times New Roman" w:hAnsi="Times New Roman" w:eastAsia="Times New Roman" w:cs="Times New Roman"/>
           <w:sz w:val="16"/>
           <w:szCs w:val="16"/>
         </w:rPr>
         <w:t xml:space="preserve">Member of the United States House of </w:t>
       </w:r>
     </w:p>
-    <w:p>
-      <w:pPr>
-        <w:spacing w:after="0" w:line="240" w:lineRule="auto"/>
-        <w:rPr>
-          <w:rFonts w:ascii="Times New Roman" w:eastAsia="Times New Roman" w:hAnsi="Times New Roman" w:cs="Times New Roman"/>
-          <w:sz w:val="16"/>
-          <w:szCs w:val="16"/>
-        </w:rPr>
-      </w:pPr>
-      <w:r>
-        <w:rPr>
-          <w:rFonts w:ascii="Times New Roman" w:eastAsia="Times New Roman" w:hAnsi="Times New Roman" w:cs="Times New Roman"/>
+    <w:p xmlns:wp14="http://schemas.microsoft.com/office/word/2010/wordml" wp14:textId="77777777">
+      <w:pPr>
+        <w:spacing w:after="0" w:line="240" w:lineRule="auto"/>
+        <w:rPr>
+          <w:rFonts w:ascii="Times New Roman" w:hAnsi="Times New Roman" w:eastAsia="Times New Roman" w:cs="Times New Roman"/>
+          <w:sz w:val="16"/>
+          <w:szCs w:val="16"/>
+        </w:rPr>
+      </w:pPr>
+      <w:r>
+        <w:rPr>
+          <w:rFonts w:ascii="Times New Roman" w:hAnsi="Times New Roman" w:eastAsia="Times New Roman" w:cs="Times New Roman"/>
           <w:sz w:val="16"/>
           <w:szCs w:val="16"/>
         </w:rPr>
         <w:t xml:space="preserve">Representatives but as a Jew, as part </w:t>
       </w:r>
     </w:p>
-    <w:p>
-      <w:pPr>
-        <w:spacing w:after="0" w:line="240" w:lineRule="auto"/>
-        <w:rPr>
-          <w:rFonts w:ascii="Times New Roman" w:eastAsia="Times New Roman" w:hAnsi="Times New Roman" w:cs="Times New Roman"/>
-          <w:sz w:val="16"/>
-          <w:szCs w:val="16"/>
-        </w:rPr>
-      </w:pPr>
-      <w:proofErr w:type="gramStart"/>
-      <w:r>
-        <w:rPr>
-          <w:rFonts w:ascii="Times New Roman" w:eastAsia="Times New Roman" w:hAnsi="Times New Roman" w:cs="Times New Roman"/>
+    <w:p xmlns:wp14="http://schemas.microsoft.com/office/word/2010/wordml" wp14:textId="77777777">
+      <w:pPr>
+        <w:spacing w:after="0" w:line="240" w:lineRule="auto"/>
+        <w:rPr>
+          <w:rFonts w:ascii="Times New Roman" w:hAnsi="Times New Roman" w:eastAsia="Times New Roman" w:cs="Times New Roman"/>
+          <w:sz w:val="16"/>
+          <w:szCs w:val="16"/>
+        </w:rPr>
+      </w:pPr>
+      <w:proofErr w:type="gramStart"/>
+      <w:r>
+        <w:rPr>
+          <w:rFonts w:ascii="Times New Roman" w:hAnsi="Times New Roman" w:eastAsia="Times New Roman" w:cs="Times New Roman"/>
           <w:sz w:val="16"/>
           <w:szCs w:val="16"/>
         </w:rPr>
@@ -477,26 +477,26 @@
       <w:proofErr w:type="gramEnd"/>
       <w:r>
         <w:rPr>
-          <w:rFonts w:ascii="Times New Roman" w:eastAsia="Times New Roman" w:hAnsi="Times New Roman" w:cs="Times New Roman"/>
+          <w:rFonts w:ascii="Times New Roman" w:hAnsi="Times New Roman" w:eastAsia="Times New Roman" w:cs="Times New Roman"/>
           <w:sz w:val="16"/>
           <w:szCs w:val="16"/>
         </w:rPr>
         <w:t xml:space="preserve"> a people who are still haunted by the </w:t>
       </w:r>
     </w:p>
-    <w:p>
-      <w:pPr>
-        <w:spacing w:after="0" w:line="240" w:lineRule="auto"/>
-        <w:rPr>
-          <w:rFonts w:ascii="Times New Roman" w:eastAsia="Times New Roman" w:hAnsi="Times New Roman" w:cs="Times New Roman"/>
-          <w:sz w:val="16"/>
-          <w:szCs w:val="16"/>
-        </w:rPr>
-      </w:pPr>
-      <w:proofErr w:type="gramStart"/>
-      <w:r>
-        <w:rPr>
-          <w:rFonts w:ascii="Times New Roman" w:eastAsia="Times New Roman" w:hAnsi="Times New Roman" w:cs="Times New Roman"/>
+    <w:p xmlns:wp14="http://schemas.microsoft.com/office/word/2010/wordml" wp14:textId="77777777">
+      <w:pPr>
+        <w:spacing w:after="0" w:line="240" w:lineRule="auto"/>
+        <w:rPr>
+          <w:rFonts w:ascii="Times New Roman" w:hAnsi="Times New Roman" w:eastAsia="Times New Roman" w:cs="Times New Roman"/>
+          <w:sz w:val="16"/>
+          <w:szCs w:val="16"/>
+        </w:rPr>
+      </w:pPr>
+      <w:proofErr w:type="gramStart"/>
+      <w:r>
+        <w:rPr>
+          <w:rFonts w:ascii="Times New Roman" w:hAnsi="Times New Roman" w:eastAsia="Times New Roman" w:cs="Times New Roman"/>
           <w:sz w:val="16"/>
           <w:szCs w:val="16"/>
         </w:rPr>
@@ -505,46 +505,46 @@
       <w:proofErr w:type="gramEnd"/>
       <w:r>
         <w:rPr>
-          <w:rFonts w:ascii="Times New Roman" w:eastAsia="Times New Roman" w:hAnsi="Times New Roman" w:cs="Times New Roman"/>
+          <w:rFonts w:ascii="Times New Roman" w:hAnsi="Times New Roman" w:eastAsia="Times New Roman" w:cs="Times New Roman"/>
           <w:sz w:val="16"/>
           <w:szCs w:val="16"/>
         </w:rPr>
         <w:t xml:space="preserve"> of 6 million during World War </w:t>
       </w:r>
-      <w:bookmarkStart w:id="0" w:name="_GoBack"/>
+      <w:bookmarkStart w:name="_GoBack" w:id="0"/>
       <w:bookmarkEnd w:id="0"/>
     </w:p>
-    <w:p>
-      <w:pPr>
-        <w:spacing w:after="0" w:line="240" w:lineRule="auto"/>
-        <w:rPr>
-          <w:rFonts w:ascii="Times New Roman" w:eastAsia="Times New Roman" w:hAnsi="Times New Roman" w:cs="Times New Roman"/>
-          <w:sz w:val="16"/>
-          <w:szCs w:val="16"/>
-        </w:rPr>
-      </w:pPr>
-      <w:r>
-        <w:rPr>
-          <w:rFonts w:ascii="Times New Roman" w:eastAsia="Times New Roman" w:hAnsi="Times New Roman" w:cs="Times New Roman"/>
+    <w:p xmlns:wp14="http://schemas.microsoft.com/office/word/2010/wordml" wp14:textId="77777777">
+      <w:pPr>
+        <w:spacing w:after="0" w:line="240" w:lineRule="auto"/>
+        <w:rPr>
+          <w:rFonts w:ascii="Times New Roman" w:hAnsi="Times New Roman" w:eastAsia="Times New Roman" w:cs="Times New Roman"/>
+          <w:sz w:val="16"/>
+          <w:szCs w:val="16"/>
+        </w:rPr>
+      </w:pPr>
+      <w:r>
+        <w:rPr>
+          <w:rFonts w:ascii="Times New Roman" w:hAnsi="Times New Roman" w:eastAsia="Times New Roman" w:cs="Times New Roman"/>
           <w:sz w:val="16"/>
           <w:szCs w:val="16"/>
         </w:rPr>
         <w:t xml:space="preserve">II, while there were people in the world </w:t>
       </w:r>
     </w:p>
-    <w:p>
-      <w:pPr>
-        <w:spacing w:after="0" w:line="240" w:lineRule="auto"/>
-        <w:rPr>
-          <w:rFonts w:ascii="Times New Roman" w:eastAsia="Times New Roman" w:hAnsi="Times New Roman" w:cs="Times New Roman"/>
-          <w:sz w:val="16"/>
-          <w:szCs w:val="16"/>
-        </w:rPr>
-      </w:pPr>
-      <w:proofErr w:type="gramStart"/>
-      <w:r>
-        <w:rPr>
-          <w:rFonts w:ascii="Times New Roman" w:eastAsia="Times New Roman" w:hAnsi="Times New Roman" w:cs="Times New Roman"/>
+    <w:p xmlns:wp14="http://schemas.microsoft.com/office/word/2010/wordml" wp14:textId="77777777">
+      <w:pPr>
+        <w:spacing w:after="0" w:line="240" w:lineRule="auto"/>
+        <w:rPr>
+          <w:rFonts w:ascii="Times New Roman" w:hAnsi="Times New Roman" w:eastAsia="Times New Roman" w:cs="Times New Roman"/>
+          <w:sz w:val="16"/>
+          <w:szCs w:val="16"/>
+        </w:rPr>
+      </w:pPr>
+      <w:proofErr w:type="gramStart"/>
+      <w:r>
+        <w:rPr>
+          <w:rFonts w:ascii="Times New Roman" w:hAnsi="Times New Roman" w:eastAsia="Times New Roman" w:cs="Times New Roman"/>
           <w:sz w:val="16"/>
           <w:szCs w:val="16"/>
         </w:rPr>
@@ -553,26 +553,26 @@
       <w:proofErr w:type="gramEnd"/>
       <w:r>
         <w:rPr>
-          <w:rFonts w:ascii="Times New Roman" w:eastAsia="Times New Roman" w:hAnsi="Times New Roman" w:cs="Times New Roman"/>
+          <w:rFonts w:ascii="Times New Roman" w:hAnsi="Times New Roman" w:eastAsia="Times New Roman" w:cs="Times New Roman"/>
           <w:sz w:val="16"/>
           <w:szCs w:val="16"/>
         </w:rPr>
         <w:t xml:space="preserve"> knew what was happening, and as </w:t>
       </w:r>
     </w:p>
-    <w:p>
-      <w:pPr>
-        <w:spacing w:after="0" w:line="240" w:lineRule="auto"/>
-        <w:rPr>
-          <w:rFonts w:ascii="Times New Roman" w:eastAsia="Times New Roman" w:hAnsi="Times New Roman" w:cs="Times New Roman"/>
-          <w:sz w:val="16"/>
-          <w:szCs w:val="16"/>
-        </w:rPr>
-      </w:pPr>
-      <w:proofErr w:type="gramStart"/>
-      <w:r>
-        <w:rPr>
-          <w:rFonts w:ascii="Times New Roman" w:eastAsia="Times New Roman" w:hAnsi="Times New Roman" w:cs="Times New Roman"/>
+    <w:p xmlns:wp14="http://schemas.microsoft.com/office/word/2010/wordml" wp14:textId="77777777">
+      <w:pPr>
+        <w:spacing w:after="0" w:line="240" w:lineRule="auto"/>
+        <w:rPr>
+          <w:rFonts w:ascii="Times New Roman" w:hAnsi="Times New Roman" w:eastAsia="Times New Roman" w:cs="Times New Roman"/>
+          <w:sz w:val="16"/>
+          <w:szCs w:val="16"/>
+        </w:rPr>
+      </w:pPr>
+      <w:proofErr w:type="gramStart"/>
+      <w:r>
+        <w:rPr>
+          <w:rFonts w:ascii="Times New Roman" w:hAnsi="Times New Roman" w:eastAsia="Times New Roman" w:cs="Times New Roman"/>
           <w:sz w:val="16"/>
           <w:szCs w:val="16"/>
         </w:rPr>
@@ -581,26 +581,26 @@
       <w:proofErr w:type="gramEnd"/>
       <w:r>
         <w:rPr>
-          <w:rFonts w:ascii="Times New Roman" w:eastAsia="Times New Roman" w:hAnsi="Times New Roman" w:cs="Times New Roman"/>
+          <w:rFonts w:ascii="Times New Roman" w:hAnsi="Times New Roman" w:eastAsia="Times New Roman" w:cs="Times New Roman"/>
           <w:sz w:val="16"/>
           <w:szCs w:val="16"/>
         </w:rPr>
         <w:t xml:space="preserve"> grandmother who does not want to </w:t>
       </w:r>
     </w:p>
-    <w:p>
-      <w:pPr>
-        <w:spacing w:after="0" w:line="240" w:lineRule="auto"/>
-        <w:rPr>
-          <w:rFonts w:ascii="Times New Roman" w:eastAsia="Times New Roman" w:hAnsi="Times New Roman" w:cs="Times New Roman"/>
-          <w:sz w:val="16"/>
-          <w:szCs w:val="16"/>
-        </w:rPr>
-      </w:pPr>
-      <w:proofErr w:type="gramStart"/>
-      <w:r>
-        <w:rPr>
-          <w:rFonts w:ascii="Times New Roman" w:eastAsia="Times New Roman" w:hAnsi="Times New Roman" w:cs="Times New Roman"/>
+    <w:p xmlns:wp14="http://schemas.microsoft.com/office/word/2010/wordml" wp14:textId="77777777">
+      <w:pPr>
+        <w:spacing w:after="0" w:line="240" w:lineRule="auto"/>
+        <w:rPr>
+          <w:rFonts w:ascii="Times New Roman" w:hAnsi="Times New Roman" w:eastAsia="Times New Roman" w:cs="Times New Roman"/>
+          <w:sz w:val="16"/>
+          <w:szCs w:val="16"/>
+        </w:rPr>
+      </w:pPr>
+      <w:proofErr w:type="gramStart"/>
+      <w:r>
+        <w:rPr>
+          <w:rFonts w:ascii="Times New Roman" w:hAnsi="Times New Roman" w:eastAsia="Times New Roman" w:cs="Times New Roman"/>
           <w:sz w:val="16"/>
           <w:szCs w:val="16"/>
         </w:rPr>
@@ -609,44 +609,44 @@
       <w:proofErr w:type="gramEnd"/>
       <w:r>
         <w:rPr>
-          <w:rFonts w:ascii="Times New Roman" w:eastAsia="Times New Roman" w:hAnsi="Times New Roman" w:cs="Times New Roman"/>
+          <w:rFonts w:ascii="Times New Roman" w:hAnsi="Times New Roman" w:eastAsia="Times New Roman" w:cs="Times New Roman"/>
           <w:sz w:val="16"/>
           <w:szCs w:val="16"/>
         </w:rPr>
         <w:t xml:space="preserve"> my grandchildren who say to me, </w:t>
       </w:r>
     </w:p>
-    <w:p>
-      <w:pPr>
-        <w:spacing w:after="0" w:line="240" w:lineRule="auto"/>
-        <w:rPr>
-          <w:rFonts w:ascii="Times New Roman" w:eastAsia="Times New Roman" w:hAnsi="Times New Roman" w:cs="Times New Roman"/>
-          <w:sz w:val="16"/>
-          <w:szCs w:val="16"/>
-        </w:rPr>
-      </w:pPr>
-      <w:r>
-        <w:rPr>
-          <w:rFonts w:ascii="Times New Roman" w:eastAsia="Times New Roman" w:hAnsi="Times New Roman" w:cs="Times New Roman"/>
+    <w:p xmlns:wp14="http://schemas.microsoft.com/office/word/2010/wordml" wp14:textId="77777777">
+      <w:pPr>
+        <w:spacing w:after="0" w:line="240" w:lineRule="auto"/>
+        <w:rPr>
+          <w:rFonts w:ascii="Times New Roman" w:hAnsi="Times New Roman" w:eastAsia="Times New Roman" w:cs="Times New Roman"/>
+          <w:sz w:val="16"/>
+          <w:szCs w:val="16"/>
+        </w:rPr>
+      </w:pPr>
+      <w:r>
+        <w:rPr>
+          <w:rFonts w:ascii="Times New Roman" w:hAnsi="Times New Roman" w:eastAsia="Times New Roman" w:cs="Times New Roman"/>
           <w:sz w:val="16"/>
           <w:szCs w:val="16"/>
         </w:rPr>
         <w:t xml:space="preserve">Grandma, you were in the Congress </w:t>
       </w:r>
     </w:p>
-    <w:p>
-      <w:pPr>
-        <w:spacing w:after="0" w:line="240" w:lineRule="auto"/>
-        <w:rPr>
-          <w:rFonts w:ascii="Times New Roman" w:eastAsia="Times New Roman" w:hAnsi="Times New Roman" w:cs="Times New Roman"/>
-          <w:sz w:val="16"/>
-          <w:szCs w:val="16"/>
-        </w:rPr>
-      </w:pPr>
-      <w:proofErr w:type="gramStart"/>
-      <w:r>
-        <w:rPr>
-          <w:rFonts w:ascii="Times New Roman" w:eastAsia="Times New Roman" w:hAnsi="Times New Roman" w:cs="Times New Roman"/>
+    <w:p xmlns:wp14="http://schemas.microsoft.com/office/word/2010/wordml" wp14:textId="77777777">
+      <w:pPr>
+        <w:spacing w:after="0" w:line="240" w:lineRule="auto"/>
+        <w:rPr>
+          <w:rFonts w:ascii="Times New Roman" w:hAnsi="Times New Roman" w:eastAsia="Times New Roman" w:cs="Times New Roman"/>
+          <w:sz w:val="16"/>
+          <w:szCs w:val="16"/>
+        </w:rPr>
+      </w:pPr>
+      <w:proofErr w:type="gramStart"/>
+      <w:r>
+        <w:rPr>
+          <w:rFonts w:ascii="Times New Roman" w:hAnsi="Times New Roman" w:eastAsia="Times New Roman" w:cs="Times New Roman"/>
           <w:sz w:val="16"/>
           <w:szCs w:val="16"/>
         </w:rPr>
@@ -655,26 +655,26 @@
       <w:proofErr w:type="gramEnd"/>
       <w:r>
         <w:rPr>
-          <w:rFonts w:ascii="Times New Roman" w:eastAsia="Times New Roman" w:hAnsi="Times New Roman" w:cs="Times New Roman"/>
+          <w:rFonts w:ascii="Times New Roman" w:hAnsi="Times New Roman" w:eastAsia="Times New Roman" w:cs="Times New Roman"/>
           <w:sz w:val="16"/>
           <w:szCs w:val="16"/>
         </w:rPr>
         <w:t xml:space="preserve"> people were killed in a genocide </w:t>
       </w:r>
     </w:p>
-    <w:p>
-      <w:pPr>
-        <w:spacing w:after="0" w:line="240" w:lineRule="auto"/>
-        <w:rPr>
-          <w:rFonts w:ascii="Times New Roman" w:eastAsia="Times New Roman" w:hAnsi="Times New Roman" w:cs="Times New Roman"/>
-          <w:sz w:val="16"/>
-          <w:szCs w:val="16"/>
-        </w:rPr>
-      </w:pPr>
-      <w:proofErr w:type="gramStart"/>
-      <w:r>
-        <w:rPr>
-          <w:rFonts w:ascii="Times New Roman" w:eastAsia="Times New Roman" w:hAnsi="Times New Roman" w:cs="Times New Roman"/>
+    <w:p xmlns:wp14="http://schemas.microsoft.com/office/word/2010/wordml" wp14:textId="77777777">
+      <w:pPr>
+        <w:spacing w:after="0" w:line="240" w:lineRule="auto"/>
+        <w:rPr>
+          <w:rFonts w:ascii="Times New Roman" w:hAnsi="Times New Roman" w:eastAsia="Times New Roman" w:cs="Times New Roman"/>
+          <w:sz w:val="16"/>
+          <w:szCs w:val="16"/>
+        </w:rPr>
+      </w:pPr>
+      <w:proofErr w:type="gramStart"/>
+      <w:r>
+        <w:rPr>
+          <w:rFonts w:ascii="Times New Roman" w:hAnsi="Times New Roman" w:eastAsia="Times New Roman" w:cs="Times New Roman"/>
           <w:sz w:val="16"/>
           <w:szCs w:val="16"/>
         </w:rPr>
@@ -683,26 +683,26 @@
       <w:proofErr w:type="gramEnd"/>
       <w:r>
         <w:rPr>
-          <w:rFonts w:ascii="Times New Roman" w:eastAsia="Times New Roman" w:hAnsi="Times New Roman" w:cs="Times New Roman"/>
+          <w:rFonts w:ascii="Times New Roman" w:hAnsi="Times New Roman" w:eastAsia="Times New Roman" w:cs="Times New Roman"/>
           <w:sz w:val="16"/>
           <w:szCs w:val="16"/>
         </w:rPr>
         <w:t xml:space="preserve"> the Sudan, what did you do. That is </w:t>
       </w:r>
     </w:p>
-    <w:p>
-      <w:pPr>
-        <w:spacing w:after="0" w:line="240" w:lineRule="auto"/>
-        <w:rPr>
-          <w:rFonts w:ascii="Times New Roman" w:eastAsia="Times New Roman" w:hAnsi="Times New Roman" w:cs="Times New Roman"/>
-          <w:sz w:val="16"/>
-          <w:szCs w:val="16"/>
-        </w:rPr>
-      </w:pPr>
-      <w:proofErr w:type="gramStart"/>
-      <w:r>
-        <w:rPr>
-          <w:rFonts w:ascii="Times New Roman" w:eastAsia="Times New Roman" w:hAnsi="Times New Roman" w:cs="Times New Roman"/>
+    <w:p xmlns:wp14="http://schemas.microsoft.com/office/word/2010/wordml" wp14:textId="77777777">
+      <w:pPr>
+        <w:spacing w:after="0" w:line="240" w:lineRule="auto"/>
+        <w:rPr>
+          <w:rFonts w:ascii="Times New Roman" w:hAnsi="Times New Roman" w:eastAsia="Times New Roman" w:cs="Times New Roman"/>
+          <w:sz w:val="16"/>
+          <w:szCs w:val="16"/>
+        </w:rPr>
+      </w:pPr>
+      <w:proofErr w:type="gramStart"/>
+      <w:r>
+        <w:rPr>
+          <w:rFonts w:ascii="Times New Roman" w:hAnsi="Times New Roman" w:eastAsia="Times New Roman" w:cs="Times New Roman"/>
           <w:sz w:val="16"/>
           <w:szCs w:val="16"/>
         </w:rPr>
@@ -711,44 +711,44 @@
       <w:proofErr w:type="gramEnd"/>
       <w:r>
         <w:rPr>
-          <w:rFonts w:ascii="Times New Roman" w:eastAsia="Times New Roman" w:hAnsi="Times New Roman" w:cs="Times New Roman"/>
+          <w:rFonts w:ascii="Times New Roman" w:hAnsi="Times New Roman" w:eastAsia="Times New Roman" w:cs="Times New Roman"/>
           <w:sz w:val="16"/>
           <w:szCs w:val="16"/>
         </w:rPr>
         <w:t xml:space="preserve"> question we all have to ask ourselves. </w:t>
       </w:r>
     </w:p>
-    <w:p>
-      <w:pPr>
-        <w:spacing w:after="0" w:line="240" w:lineRule="auto"/>
-        <w:rPr>
-          <w:rFonts w:ascii="Times New Roman" w:eastAsia="Times New Roman" w:hAnsi="Times New Roman" w:cs="Times New Roman"/>
-          <w:sz w:val="16"/>
-          <w:szCs w:val="16"/>
-        </w:rPr>
-      </w:pPr>
-      <w:r>
-        <w:rPr>
-          <w:rFonts w:ascii="Times New Roman" w:eastAsia="Times New Roman" w:hAnsi="Times New Roman" w:cs="Times New Roman"/>
+    <w:p xmlns:wp14="http://schemas.microsoft.com/office/word/2010/wordml" wp14:textId="77777777">
+      <w:pPr>
+        <w:spacing w:after="0" w:line="240" w:lineRule="auto"/>
+        <w:rPr>
+          <w:rFonts w:ascii="Times New Roman" w:hAnsi="Times New Roman" w:eastAsia="Times New Roman" w:cs="Times New Roman"/>
+          <w:sz w:val="16"/>
+          <w:szCs w:val="16"/>
+        </w:rPr>
+      </w:pPr>
+      <w:r>
+        <w:rPr>
+          <w:rFonts w:ascii="Times New Roman" w:hAnsi="Times New Roman" w:eastAsia="Times New Roman" w:cs="Times New Roman"/>
           <w:sz w:val="16"/>
           <w:szCs w:val="16"/>
         </w:rPr>
         <w:t>We should pass a resolution today be-</w:t>
       </w:r>
     </w:p>
-    <w:p>
-      <w:pPr>
-        <w:spacing w:after="0" w:line="240" w:lineRule="auto"/>
-        <w:rPr>
-          <w:rFonts w:ascii="Times New Roman" w:eastAsia="Times New Roman" w:hAnsi="Times New Roman" w:cs="Times New Roman"/>
-          <w:sz w:val="16"/>
-          <w:szCs w:val="16"/>
-        </w:rPr>
-      </w:pPr>
-      <w:proofErr w:type="gramStart"/>
-      <w:r>
-        <w:rPr>
-          <w:rFonts w:ascii="Times New Roman" w:eastAsia="Times New Roman" w:hAnsi="Times New Roman" w:cs="Times New Roman"/>
+    <w:p xmlns:wp14="http://schemas.microsoft.com/office/word/2010/wordml" wp14:textId="77777777">
+      <w:pPr>
+        <w:spacing w:after="0" w:line="240" w:lineRule="auto"/>
+        <w:rPr>
+          <w:rFonts w:ascii="Times New Roman" w:hAnsi="Times New Roman" w:eastAsia="Times New Roman" w:cs="Times New Roman"/>
+          <w:sz w:val="16"/>
+          <w:szCs w:val="16"/>
+        </w:rPr>
+      </w:pPr>
+      <w:proofErr w:type="gramStart"/>
+      <w:r>
+        <w:rPr>
+          <w:rFonts w:ascii="Times New Roman" w:hAnsi="Times New Roman" w:eastAsia="Times New Roman" w:cs="Times New Roman"/>
           <w:sz w:val="16"/>
           <w:szCs w:val="16"/>
         </w:rPr>
@@ -757,26 +757,26 @@
       <w:proofErr w:type="gramEnd"/>
       <w:r>
         <w:rPr>
-          <w:rFonts w:ascii="Times New Roman" w:eastAsia="Times New Roman" w:hAnsi="Times New Roman" w:cs="Times New Roman"/>
+          <w:rFonts w:ascii="Times New Roman" w:hAnsi="Times New Roman" w:eastAsia="Times New Roman" w:cs="Times New Roman"/>
           <w:sz w:val="16"/>
           <w:szCs w:val="16"/>
         </w:rPr>
         <w:t xml:space="preserve"> we leave this Congress that we will </w:t>
       </w:r>
     </w:p>
-    <w:p>
-      <w:pPr>
-        <w:spacing w:after="0" w:line="240" w:lineRule="auto"/>
-        <w:rPr>
-          <w:rFonts w:ascii="Times New Roman" w:eastAsia="Times New Roman" w:hAnsi="Times New Roman" w:cs="Times New Roman"/>
-          <w:sz w:val="16"/>
-          <w:szCs w:val="16"/>
-        </w:rPr>
-      </w:pPr>
-      <w:proofErr w:type="gramStart"/>
-      <w:r>
-        <w:rPr>
-          <w:rFonts w:ascii="Times New Roman" w:eastAsia="Times New Roman" w:hAnsi="Times New Roman" w:cs="Times New Roman"/>
+    <w:p xmlns:wp14="http://schemas.microsoft.com/office/word/2010/wordml" wp14:textId="77777777">
+      <w:pPr>
+        <w:spacing w:after="0" w:line="240" w:lineRule="auto"/>
+        <w:rPr>
+          <w:rFonts w:ascii="Times New Roman" w:hAnsi="Times New Roman" w:eastAsia="Times New Roman" w:cs="Times New Roman"/>
+          <w:sz w:val="16"/>
+          <w:szCs w:val="16"/>
+        </w:rPr>
+      </w:pPr>
+      <w:proofErr w:type="gramStart"/>
+      <w:r>
+        <w:rPr>
+          <w:rFonts w:ascii="Times New Roman" w:hAnsi="Times New Roman" w:eastAsia="Times New Roman" w:cs="Times New Roman"/>
           <w:sz w:val="16"/>
           <w:szCs w:val="16"/>
         </w:rPr>
@@ -785,20 +785,21 @@
       <w:proofErr w:type="gramEnd"/>
       <w:r>
         <w:rPr>
-          <w:rFonts w:ascii="Times New Roman" w:eastAsia="Times New Roman" w:hAnsi="Times New Roman" w:cs="Times New Roman"/>
+          <w:rFonts w:ascii="Times New Roman" w:hAnsi="Times New Roman" w:eastAsia="Times New Roman" w:cs="Times New Roman"/>
           <w:sz w:val="16"/>
           <w:szCs w:val="16"/>
         </w:rPr>
         <w:t xml:space="preserve">, not just talk about it. </w:t>
       </w:r>
     </w:p>
-    <w:p/>
+    <w:p xmlns:wp14="http://schemas.microsoft.com/office/word/2010/wordml" wp14:textId="77777777"/>
     <w:sectPr>
       <w:headerReference w:type="default" r:id="rId6"/>
-      <w:pgSz w:w="12240" w:h="15840"/>
+      <w:pgSz w:w="12240" w:h="15840" w:orient="portrait"/>
       <w:pgMar w:top="1440" w:right="1440" w:bottom="1440" w:left="1440" w:header="720" w:footer="720" w:gutter="0"/>
       <w:cols w:space="720"/>
       <w:docGrid w:linePitch="360"/>
+      <w:footerReference w:type="default" r:id="R834d120353744822"/>
     </w:sectPr>
   </w:body>
 </w:document>
@@ -807,7 +808,7 @@
 <file path=word/endnotes.xml><?xml version="1.0" encoding="utf-8"?>
 <w:endnotes xmlns:wpc="http://schemas.microsoft.com/office/word/2010/wordprocessingCanvas" xmlns:mc="http://schemas.openxmlformats.org/markup-compatibility/2006" xmlns:o="urn:schemas-microsoft-com:office:office" xmlns:r="http://schemas.openxmlformats.org/officeDocument/2006/relationships" xmlns:m="http://schemas.openxmlformats.org/officeDocument/2006/math" xmlns:v="urn:schemas-microsoft-com:vml" xmlns:wp14="http://schemas.microsoft.com/office/word/2010/wordprocessingDrawing" xmlns:wp="http://schemas.openxmlformats.org/drawingml/2006/wordprocessingDrawing" xmlns:w10="urn:schemas-microsoft-com:office:word" xmlns:w="http://schemas.openxmlformats.org/wordprocessingml/2006/main" xmlns:w14="http://schemas.microsoft.com/office/word/2010/wordml" xmlns:w15="http://schemas.microsoft.com/office/word/2012/wordml" xmlns:wpg="http://schemas.microsoft.com/office/word/2010/wordprocessingGroup" xmlns:wpi="http://schemas.microsoft.com/office/word/2010/wordprocessingInk" xmlns:wne="http://schemas.microsoft.com/office/word/2006/wordml" xmlns:wps="http://schemas.microsoft.com/office/word/2010/wordprocessingShape" mc:Ignorable="w14 w15 wp14">
   <w:endnote w:type="separator" w:id="-1">
-    <w:p>
+    <w:p xmlns:wp14="http://schemas.microsoft.com/office/word/2010/wordml" wp14:textId="77777777">
       <w:pPr>
         <w:spacing w:after="0" w:line="240" w:lineRule="auto"/>
       </w:pPr>
@@ -817,7 +818,7 @@
     </w:p>
   </w:endnote>
   <w:endnote w:type="continuationSeparator" w:id="0">
-    <w:p>
+    <w:p xmlns:wp14="http://schemas.microsoft.com/office/word/2010/wordml" wp14:textId="77777777">
       <w:pPr>
         <w:spacing w:after="0" w:line="240" w:lineRule="auto"/>
       </w:pPr>
@@ -827,12 +828,80 @@
     </w:p>
   </w:endnote>
 </w:endnotes>
+</file>
+
+<file path=word/footer.xml><?xml version="1.0" encoding="utf-8"?>
+<w:ftr xmlns:w14="http://schemas.microsoft.com/office/word/2010/wordml" xmlns:w="http://schemas.openxmlformats.org/wordprocessingml/2006/main">
+  <w:tbl>
+    <w:tblPr>
+      <w:tblStyle w:val="TableNormal"/>
+      <w:bidiVisual w:val="0"/>
+      <w:tblW w:w="0" w:type="auto"/>
+      <w:tblLayout w:type="fixed"/>
+      <w:tblLook w:val="04A0" w:firstRow="1" w:lastRow="0" w:firstColumn="1" w:lastColumn="0" w:noHBand="0" w:noVBand="1"/>
+    </w:tblPr>
+    <w:tblGrid>
+      <w:gridCol w:w="3120"/>
+      <w:gridCol w:w="3120"/>
+      <w:gridCol w:w="3120"/>
+    </w:tblGrid>
+    <w:tr>
+      <w:tc>
+        <w:tcPr>
+          <w:tcW w:w="3120" w:type="dxa"/>
+          <w:tcMar/>
+        </w:tcPr>
+        <w:p>
+          <w:pPr>
+            <w:pStyle w:val="Header"/>
+            <w:bidi w:val="0"/>
+            <w:ind w:left="-115"/>
+            <w:jc w:val="left"/>
+          </w:pPr>
+        </w:p>
+      </w:tc>
+      <w:tc>
+        <w:tcPr>
+          <w:tcW w:w="3120" w:type="dxa"/>
+          <w:tcMar/>
+        </w:tcPr>
+        <w:p>
+          <w:pPr>
+            <w:pStyle w:val="Header"/>
+            <w:bidi w:val="0"/>
+            <w:jc w:val="center"/>
+          </w:pPr>
+        </w:p>
+      </w:tc>
+      <w:tc>
+        <w:tcPr>
+          <w:tcW w:w="3120" w:type="dxa"/>
+          <w:tcMar/>
+        </w:tcPr>
+        <w:p>
+          <w:pPr>
+            <w:pStyle w:val="Header"/>
+            <w:bidi w:val="0"/>
+            <w:ind w:right="-115"/>
+            <w:jc w:val="right"/>
+          </w:pPr>
+        </w:p>
+      </w:tc>
+    </w:tr>
+  </w:tbl>
+  <w:p>
+    <w:pPr>
+      <w:pStyle w:val="Footer"/>
+      <w:bidi w:val="0"/>
+    </w:pPr>
+  </w:p>
+</w:ftr>
 </file>
 
 <file path=word/footnotes.xml><?xml version="1.0" encoding="utf-8"?>
 <w:footnotes xmlns:wpc="http://schemas.microsoft.com/office/word/2010/wordprocessingCanvas" xmlns:mc="http://schemas.openxmlformats.org/markup-compatibility/2006" xmlns:o="urn:schemas-microsoft-com:office:office" xmlns:r="http://schemas.openxmlformats.org/officeDocument/2006/relationships" xmlns:m="http://schemas.openxmlformats.org/officeDocument/2006/math" xmlns:v="urn:schemas-microsoft-com:vml" xmlns:wp14="http://schemas.microsoft.com/office/word/2010/wordprocessingDrawing" xmlns:wp="http://schemas.openxmlformats.org/drawingml/2006/wordprocessingDrawing" xmlns:w10="urn:schemas-microsoft-com:office:word" xmlns:w="http://schemas.openxmlformats.org/wordprocessingml/2006/main" xmlns:w14="http://schemas.microsoft.com/office/word/2010/wordml" xmlns:w15="http://schemas.microsoft.com/office/word/2012/wordml" xmlns:wpg="http://schemas.microsoft.com/office/word/2010/wordprocessingGroup" xmlns:wpi="http://schemas.microsoft.com/office/word/2010/wordprocessingInk" xmlns:wne="http://schemas.microsoft.com/office/word/2006/wordml" xmlns:wps="http://schemas.microsoft.com/office/word/2010/wordprocessingShape" mc:Ignorable="w14 w15 wp14">
   <w:footnote w:type="separator" w:id="-1">
-    <w:p>
+    <w:p xmlns:wp14="http://schemas.microsoft.com/office/word/2010/wordml" wp14:textId="77777777">
       <w:pPr>
         <w:spacing w:after="0" w:line="240" w:lineRule="auto"/>
       </w:pPr>
@@ -842,7 +911,7 @@
     </w:p>
   </w:footnote>
   <w:footnote w:type="continuationSeparator" w:id="0">
-    <w:p>
+    <w:p xmlns:wp14="http://schemas.microsoft.com/office/word/2010/wordml" wp14:textId="77777777">
       <w:pPr>
         <w:spacing w:after="0" w:line="240" w:lineRule="auto"/>
       </w:pPr>
@@ -856,7 +925,7 @@
 
 <file path=word/header1.xml><?xml version="1.0" encoding="utf-8"?>
 <w:hdr xmlns:wpc="http://schemas.microsoft.com/office/word/2010/wordprocessingCanvas" xmlns:mc="http://schemas.openxmlformats.org/markup-compatibility/2006" xmlns:o="urn:schemas-microsoft-com:office:office" xmlns:r="http://schemas.openxmlformats.org/officeDocument/2006/relationships" xmlns:m="http://schemas.openxmlformats.org/officeDocument/2006/math" xmlns:v="urn:schemas-microsoft-com:vml" xmlns:wp14="http://schemas.microsoft.com/office/word/2010/wordprocessingDrawing" xmlns:wp="http://schemas.openxmlformats.org/drawingml/2006/wordprocessingDrawing" xmlns:w10="urn:schemas-microsoft-com:office:word" xmlns:w="http://schemas.openxmlformats.org/wordprocessingml/2006/main" xmlns:w14="http://schemas.microsoft.com/office/word/2010/wordml" xmlns:w15="http://schemas.microsoft.com/office/word/2012/wordml" xmlns:wpg="http://schemas.microsoft.com/office/word/2010/wordprocessingGroup" xmlns:wpi="http://schemas.microsoft.com/office/word/2010/wordprocessingInk" xmlns:wne="http://schemas.microsoft.com/office/word/2006/wordml" xmlns:wps="http://schemas.microsoft.com/office/word/2010/wordprocessingShape" mc:Ignorable="w14 w15 wp14">
-  <w:p>
+  <w:p xmlns:wp14="http://schemas.microsoft.com/office/word/2010/wordml" wp14:textId="77777777">
     <w:pPr>
       <w:pStyle w:val="Header"/>
     </w:pPr>
@@ -865,10 +934,14 @@
     </w:r>
     <w:r>
       <w:tab/>
+    </w:r>
+    <w:r>
       <w:t xml:space="preserve">Sudan </w:t>
     </w:r>
     <w:r>
       <w:tab/>
+    </w:r>
+    <w:r>
       <w:t>July 21, 2004</w:t>
     </w:r>
   </w:p>
@@ -876,11 +949,11 @@
 </file>
 
 <file path=word/styles.xml><?xml version="1.0" encoding="utf-8"?>
-<w:styles xmlns:mc="http://schemas.openxmlformats.org/markup-compatibility/2006" xmlns:r="http://schemas.openxmlformats.org/officeDocument/2006/relationships" xmlns:w="http://schemas.openxmlformats.org/wordprocessingml/2006/main" xmlns:w14="http://schemas.microsoft.com/office/word/2010/wordml" xmlns:w15="http://schemas.microsoft.com/office/word/2012/wordml" mc:Ignorable="w14 w15">
+<w:styles xmlns:wp14="http://schemas.microsoft.com/office/word/2010/wordprocessingDrawing" xmlns:mc="http://schemas.openxmlformats.org/markup-compatibility/2006" xmlns:r="http://schemas.openxmlformats.org/officeDocument/2006/relationships" xmlns:w="http://schemas.openxmlformats.org/wordprocessingml/2006/main" xmlns:w14="http://schemas.microsoft.com/office/word/2010/wordml" xmlns:w15="http://schemas.microsoft.com/office/word/2012/wordml" mc:Ignorable="w14 w15 wp14">
   <w:docDefaults>
     <w:rPrDefault>
       <w:rPr>
-        <w:rFonts w:asciiTheme="minorHAnsi" w:eastAsiaTheme="minorHAnsi" w:hAnsiTheme="minorHAnsi" w:cstheme="minorBidi"/>
+        <w:rFonts w:asciiTheme="minorHAnsi" w:hAnsiTheme="minorHAnsi" w:eastAsiaTheme="minorHAnsi" w:cstheme="minorBidi"/>
         <w:sz w:val="22"/>
         <w:szCs w:val="22"/>
         <w:lang w:val="en-US" w:eastAsia="en-US" w:bidi="ar-SA"/>
@@ -895,14 +968,14 @@
   <w:latentStyles w:defLockedState="0" w:defUIPriority="99" w:defSemiHidden="0" w:defUnhideWhenUsed="0" w:defQFormat="0" w:count="371">
     <w:lsdException w:name="Normal" w:uiPriority="0" w:qFormat="1"/>
     <w:lsdException w:name="heading 1" w:uiPriority="9" w:qFormat="1"/>
-    <w:lsdException w:name="heading 2" w:semiHidden="1" w:uiPriority="9" w:unhideWhenUsed="1" w:qFormat="1"/>
-    <w:lsdException w:name="heading 3" w:semiHidden="1" w:uiPriority="9" w:unhideWhenUsed="1" w:qFormat="1"/>
-    <w:lsdException w:name="heading 4" w:semiHidden="1" w:uiPriority="9" w:unhideWhenUsed="1" w:qFormat="1"/>
-    <w:lsdException w:name="heading 5" w:semiHidden="1" w:uiPriority="9" w:unhideWhenUsed="1" w:qFormat="1"/>
-    <w:lsdException w:name="heading 6" w:semiHidden="1" w:uiPriority="9" w:unhideWhenUsed="1" w:qFormat="1"/>
-    <w:lsdException w:name="heading 7" w:semiHidden="1" w:uiPriority="9" w:unhideWhenUsed="1" w:qFormat="1"/>
-    <w:lsdException w:name="heading 8" w:semiHidden="1" w:uiPriority="9" w:unhideWhenUsed="1" w:qFormat="1"/>
-    <w:lsdException w:name="heading 9" w:semiHidden="1" w:uiPriority="9" w:unhideWhenUsed="1" w:qFormat="1"/>
+    <w:lsdException w:name="heading 2" w:uiPriority="9" w:semiHidden="1" w:unhideWhenUsed="1" w:qFormat="1"/>
+    <w:lsdException w:name="heading 3" w:uiPriority="9" w:semiHidden="1" w:unhideWhenUsed="1" w:qFormat="1"/>
+    <w:lsdException w:name="heading 4" w:uiPriority="9" w:semiHidden="1" w:unhideWhenUsed="1" w:qFormat="1"/>
+    <w:lsdException w:name="heading 5" w:uiPriority="9" w:semiHidden="1" w:unhideWhenUsed="1" w:qFormat="1"/>
+    <w:lsdException w:name="heading 6" w:uiPriority="9" w:semiHidden="1" w:unhideWhenUsed="1" w:qFormat="1"/>
+    <w:lsdException w:name="heading 7" w:uiPriority="9" w:semiHidden="1" w:unhideWhenUsed="1" w:qFormat="1"/>
+    <w:lsdException w:name="heading 8" w:uiPriority="9" w:semiHidden="1" w:unhideWhenUsed="1" w:qFormat="1"/>
+    <w:lsdException w:name="heading 9" w:uiPriority="9" w:semiHidden="1" w:unhideWhenUsed="1" w:qFormat="1"/>
     <w:lsdException w:name="index 1" w:semiHidden="1" w:unhideWhenUsed="1"/>
     <w:lsdException w:name="index 2" w:semiHidden="1" w:unhideWhenUsed="1"/>
     <w:lsdException w:name="index 3" w:semiHidden="1" w:unhideWhenUsed="1"/>
@@ -912,22 +985,22 @@
     <w:lsdException w:name="index 7" w:semiHidden="1" w:unhideWhenUsed="1"/>
     <w:lsdException w:name="index 8" w:semiHidden="1" w:unhideWhenUsed="1"/>
     <w:lsdException w:name="index 9" w:semiHidden="1" w:unhideWhenUsed="1"/>
-    <w:lsdException w:name="toc 1" w:semiHidden="1" w:uiPriority="39" w:unhideWhenUsed="1"/>
-    <w:lsdException w:name="toc 2" w:semiHidden="1" w:uiPriority="39" w:unhideWhenUsed="1"/>
-    <w:lsdException w:name="toc 3" w:semiHidden="1" w:uiPriority="39" w:unhideWhenUsed="1"/>
-    <w:lsdException w:name="toc 4" w:semiHidden="1" w:uiPriority="39" w:unhideWhenUsed="1"/>
-    <w:lsdException w:name="toc 5" w:semiHidden="1" w:uiPriority="39" w:unhideWhenUsed="1"/>
-    <w:lsdException w:name="toc 6" w:semiHidden="1" w:uiPriority="39" w:unhideWhenUsed="1"/>
-    <w:lsdException w:name="toc 7" w:semiHidden="1" w:uiPriority="39" w:unhideWhenUsed="1"/>
-    <w:lsdException w:name="toc 8" w:semiHidden="1" w:uiPriority="39" w:unhideWhenUsed="1"/>
-    <w:lsdException w:name="toc 9" w:semiHidden="1" w:uiPriority="39" w:unhideWhenUsed="1"/>
+    <w:lsdException w:name="toc 1" w:uiPriority="39" w:semiHidden="1" w:unhideWhenUsed="1"/>
+    <w:lsdException w:name="toc 2" w:uiPriority="39" w:semiHidden="1" w:unhideWhenUsed="1"/>
+    <w:lsdException w:name="toc 3" w:uiPriority="39" w:semiHidden="1" w:unhideWhenUsed="1"/>
+    <w:lsdException w:name="toc 4" w:uiPriority="39" w:semiHidden="1" w:unhideWhenUsed="1"/>
+    <w:lsdException w:name="toc 5" w:uiPriority="39" w:semiHidden="1" w:unhideWhenUsed="1"/>
+    <w:lsdException w:name="toc 6" w:uiPriority="39" w:semiHidden="1" w:unhideWhenUsed="1"/>
+    <w:lsdException w:name="toc 7" w:uiPriority="39" w:semiHidden="1" w:unhideWhenUsed="1"/>
+    <w:lsdException w:name="toc 8" w:uiPriority="39" w:semiHidden="1" w:unhideWhenUsed="1"/>
+    <w:lsdException w:name="toc 9" w:uiPriority="39" w:semiHidden="1" w:unhideWhenUsed="1"/>
     <w:lsdException w:name="Normal Indent" w:semiHidden="1" w:unhideWhenUsed="1"/>
     <w:lsdException w:name="footnote text" w:semiHidden="1" w:unhideWhenUsed="1"/>
     <w:lsdException w:name="annotation text" w:semiHidden="1" w:unhideWhenUsed="1"/>
     <w:lsdException w:name="header" w:semiHidden="1" w:unhideWhenUsed="1"/>
     <w:lsdException w:name="footer" w:semiHidden="1" w:unhideWhenUsed="1"/>
     <w:lsdException w:name="index heading" w:semiHidden="1" w:unhideWhenUsed="1"/>
-    <w:lsdException w:name="caption" w:semiHidden="1" w:uiPriority="35" w:unhideWhenUsed="1" w:qFormat="1"/>
+    <w:lsdException w:name="caption" w:uiPriority="35" w:semiHidden="1" w:unhideWhenUsed="1" w:qFormat="1"/>
     <w:lsdException w:name="table of figures" w:semiHidden="1" w:unhideWhenUsed="1"/>
     <w:lsdException w:name="envelope address" w:semiHidden="1" w:unhideWhenUsed="1"/>
     <w:lsdException w:name="envelope return" w:semiHidden="1" w:unhideWhenUsed="1"/>
@@ -958,7 +1031,7 @@
     <w:lsdException w:name="Title" w:uiPriority="10" w:qFormat="1"/>
     <w:lsdException w:name="Closing" w:semiHidden="1" w:unhideWhenUsed="1"/>
     <w:lsdException w:name="Signature" w:semiHidden="1" w:unhideWhenUsed="1"/>
-    <w:lsdException w:name="Default Paragraph Font" w:semiHidden="1" w:uiPriority="1" w:unhideWhenUsed="1"/>
+    <w:lsdException w:name="Default Paragraph Font" w:uiPriority="1" w:semiHidden="1" w:unhideWhenUsed="1"/>
     <w:lsdException w:name="Body Text" w:semiHidden="1" w:unhideWhenUsed="1"/>
     <w:lsdException w:name="Body Text Indent" w:semiHidden="1" w:unhideWhenUsed="1"/>
     <w:lsdException w:name="List Continue" w:semiHidden="1" w:unhideWhenUsed="1"/>
@@ -1158,8 +1231,8 @@
     <w:lsdException w:name="Subtle Reference" w:uiPriority="31" w:qFormat="1"/>
     <w:lsdException w:name="Intense Reference" w:uiPriority="32" w:qFormat="1"/>
     <w:lsdException w:name="Book Title" w:uiPriority="33" w:qFormat="1"/>
-    <w:lsdException w:name="Bibliography" w:semiHidden="1" w:uiPriority="37" w:unhideWhenUsed="1"/>
-    <w:lsdException w:name="TOC Heading" w:semiHidden="1" w:uiPriority="39" w:unhideWhenUsed="1" w:qFormat="1"/>
+    <w:lsdException w:name="Bibliography" w:uiPriority="37" w:semiHidden="1" w:unhideWhenUsed="1"/>
+    <w:lsdException w:name="TOC Heading" w:uiPriority="39" w:semiHidden="1" w:unhideWhenUsed="1" w:qFormat="1"/>
     <w:lsdException w:name="Plain Table 1" w:uiPriority="41"/>
     <w:lsdException w:name="Plain Table 2" w:uiPriority="42"/>
     <w:lsdException w:name="Plain Table 3" w:uiPriority="43"/>
@@ -1265,17 +1338,17 @@
     <w:lsdException w:name="List Table 6 Colorful Accent 6" w:uiPriority="51"/>
     <w:lsdException w:name="List Table 7 Colorful Accent 6" w:uiPriority="52"/>
   </w:latentStyles>
-  <w:style w:type="paragraph" w:default="1" w:styleId="Normal">
+  <w:style w:type="paragraph" w:styleId="Normal" w:default="1">
     <w:name w:val="Normal"/>
     <w:qFormat/>
   </w:style>
-  <w:style w:type="character" w:default="1" w:styleId="DefaultParagraphFont">
+  <w:style w:type="character" w:styleId="DefaultParagraphFont" w:default="1">
     <w:name w:val="Default Paragraph Font"/>
     <w:uiPriority w:val="1"/>
     <w:semiHidden/>
     <w:unhideWhenUsed/>
   </w:style>
-  <w:style w:type="table" w:default="1" w:styleId="TableNormal">
+  <w:style w:type="table" w:styleId="TableNormal" w:default="1">
     <w:name w:val="Normal Table"/>
     <w:uiPriority w:val="99"/>
     <w:semiHidden/>
@@ -1290,7 +1363,7 @@
       </w:tblCellMar>
     </w:tblPr>
   </w:style>
-  <w:style w:type="numbering" w:default="1" w:styleId="NoList">
+  <w:style w:type="numbering" w:styleId="NoList" w:default="1">
     <w:name w:val="No List"/>
     <w:uiPriority w:val="99"/>
     <w:semiHidden/>
@@ -1311,7 +1384,7 @@
       <w:spacing w:after="0" w:line="240" w:lineRule="auto"/>
     </w:pPr>
   </w:style>
-  <w:style w:type="character" w:customStyle="1" w:styleId="HeaderChar">
+  <w:style w:type="character" w:styleId="HeaderChar" w:customStyle="1">
     <w:name w:val="Header Char"/>
     <w:basedOn w:val="DefaultParagraphFont"/>
     <w:link w:val="Header"/>
@@ -1333,12 +1406,38 @@
       <w:spacing w:after="0" w:line="240" w:lineRule="auto"/>
     </w:pPr>
   </w:style>
-  <w:style w:type="character" w:customStyle="1" w:styleId="FooterChar">
+  <w:style w:type="character" w:styleId="FooterChar" w:customStyle="1">
     <w:name w:val="Footer Char"/>
     <w:basedOn w:val="DefaultParagraphFont"/>
     <w:link w:val="Footer"/>
     <w:uiPriority w:val="99"/>
     <w:rsid w:val="006E4441"/>
+  </w:style>
+  <w:style xmlns:w="http://schemas.openxmlformats.org/wordprocessingml/2006/main" w:type="table" w:styleId="TableGrid">
+    <w:name xmlns:w="http://schemas.openxmlformats.org/wordprocessingml/2006/main" w:val="Table Grid"/>
+    <w:basedOn xmlns:w="http://schemas.openxmlformats.org/wordprocessingml/2006/main" w:val="TableNormal"/>
+    <w:uiPriority xmlns:w="http://schemas.openxmlformats.org/wordprocessingml/2006/main" w:val="59"/>
+    <w:rsid xmlns:w="http://schemas.openxmlformats.org/wordprocessingml/2006/main" w:val="00FB4123"/>
+    <w:pPr xmlns:w="http://schemas.openxmlformats.org/wordprocessingml/2006/main">
+      <w:spacing w:after="0" w:line="240" w:lineRule="auto"/>
+    </w:pPr>
+    <w:tblPr xmlns:w="http://schemas.openxmlformats.org/wordprocessingml/2006/main">
+      <w:tblInd w:w="0" w:type="dxa"/>
+      <w:tblBorders>
+        <w:top w:val="single" w:color="000000" w:themeColor="text1" w:sz="4" w:space="0"/>
+        <w:left w:val="single" w:color="000000" w:themeColor="text1" w:sz="4" w:space="0"/>
+        <w:bottom w:val="single" w:color="000000" w:themeColor="text1" w:sz="4" w:space="0"/>
+        <w:right w:val="single" w:color="000000" w:themeColor="text1" w:sz="4" w:space="0"/>
+        <w:insideH w:val="single" w:color="000000" w:themeColor="text1" w:sz="4" w:space="0"/>
+        <w:insideV w:val="single" w:color="000000" w:themeColor="text1" w:sz="4" w:space="0"/>
+      </w:tblBorders>
+      <w:tblCellMar>
+        <w:top w:w="0" w:type="dxa"/>
+        <w:left w:w="108" w:type="dxa"/>
+        <w:bottom w:w="0" w:type="dxa"/>
+        <w:right w:w="108" w:type="dxa"/>
+      </w:tblCellMar>
+    </w:tblPr>
   </w:style>
 </w:styles>
 </file>

</xml_diff>